<commit_message>
Added comments to section 1 and 2
</commit_message>
<xml_diff>
--- a/Design Document/Revised/SmartAgCloud_DesignDocument_FullDraft (1).docx
+++ b/Design Document/Revised/SmartAgCloud_DesignDocument_FullDraft (1).docx
@@ -3750,17 +3750,7 @@
           <w:sz w:val="24"/>
           <w:szCs w:val="24"/>
         </w:rPr>
-        <w:t>As the IOT support group approves a sensor addition request or deletion request, the infrast</w:t>
-      </w:r>
-      <w:bookmarkStart w:id="0" w:name="_GoBack"/>
-      <w:bookmarkEnd w:id="0"/>
-      <w:r>
-        <w:rPr>
-          <w:rFonts w:asciiTheme="minorHAnsi" w:eastAsiaTheme="minorEastAsia" w:hAnsiTheme="minorHAnsi" w:cstheme="minorBidi"/>
-          <w:sz w:val="24"/>
-          <w:szCs w:val="24"/>
-        </w:rPr>
-        <w:t>ructure manager gets a notification about it and he is responsible for attaching the IOT sensor to a node.</w:t>
+        <w:t>As the IOT support group approves a sensor addition request or deletion request, the infrastructure manager gets a notification about it and he is responsible for attaching the IOT sensor to a node.</w:t>
       </w:r>
     </w:p>
     <w:p>
@@ -3794,7 +3784,23 @@
           <w:sz w:val="24"/>
           <w:szCs w:val="24"/>
         </w:rPr>
-        <w:t xml:space="preserve"> This component will simply give an overview of the nodes and the sensors that belong to each node.</w:t>
+        <w:t xml:space="preserve"> This component will simply give an </w:t>
+      </w:r>
+      <w:r>
+        <w:rPr>
+          <w:rFonts w:asciiTheme="minorHAnsi" w:eastAsiaTheme="minorEastAsia" w:hAnsiTheme="minorHAnsi" w:cstheme="minorBidi"/>
+          <w:sz w:val="24"/>
+          <w:szCs w:val="24"/>
+        </w:rPr>
+        <w:t>architecture, health, and data of the nodes, sensors and their connectivity</w:t>
+      </w:r>
+      <w:r>
+        <w:rPr>
+          <w:rFonts w:asciiTheme="minorHAnsi" w:eastAsiaTheme="minorEastAsia" w:hAnsiTheme="minorHAnsi" w:cstheme="minorBidi"/>
+          <w:sz w:val="24"/>
+          <w:szCs w:val="24"/>
+        </w:rPr>
+        <w:t>.</w:t>
       </w:r>
     </w:p>
     <w:p>
@@ -3996,7 +4002,55 @@
           <w:sz w:val="24"/>
           <w:szCs w:val="24"/>
         </w:rPr>
-        <w:t xml:space="preserve">The application needs to be highly scalable. It is important for the application to handle multiple user requests and maintain a safe point for data collection. Therefore, to ensure this, we will be distributing the server using load balancers and host the application on AWS thereby implementing the concept of Infrastructure as a Service. </w:t>
+        <w:t xml:space="preserve">The application needs to be highly scalable. It is important for the application to handle multiple user requests and maintain a safe point for data collection. Therefore, to ensure this, we will be distributing the </w:t>
+      </w:r>
+      <w:r>
+        <w:rPr>
+          <w:rFonts w:asciiTheme="minorHAnsi" w:eastAsiaTheme="minorEastAsia" w:hAnsiTheme="minorHAnsi" w:cstheme="minorBidi"/>
+          <w:sz w:val="24"/>
+          <w:szCs w:val="24"/>
+        </w:rPr>
+        <w:t xml:space="preserve">load of user requests </w:t>
+      </w:r>
+      <w:r>
+        <w:rPr>
+          <w:rFonts w:asciiTheme="minorHAnsi" w:eastAsiaTheme="minorEastAsia" w:hAnsiTheme="minorHAnsi" w:cstheme="minorBidi"/>
+          <w:sz w:val="24"/>
+          <w:szCs w:val="24"/>
+        </w:rPr>
+        <w:t xml:space="preserve">using load balancers and </w:t>
+      </w:r>
+      <w:r>
+        <w:rPr>
+          <w:rFonts w:asciiTheme="minorHAnsi" w:eastAsiaTheme="minorEastAsia" w:hAnsiTheme="minorHAnsi" w:cstheme="minorBidi"/>
+          <w:sz w:val="24"/>
+          <w:szCs w:val="24"/>
+        </w:rPr>
+        <w:t xml:space="preserve">auto scaling features by </w:t>
+      </w:r>
+      <w:r>
+        <w:rPr>
+          <w:rFonts w:asciiTheme="minorHAnsi" w:eastAsiaTheme="minorEastAsia" w:hAnsiTheme="minorHAnsi" w:cstheme="minorBidi"/>
+          <w:sz w:val="24"/>
+          <w:szCs w:val="24"/>
+        </w:rPr>
+        <w:t>host</w:t>
+      </w:r>
+      <w:r>
+        <w:rPr>
+          <w:rFonts w:asciiTheme="minorHAnsi" w:eastAsiaTheme="minorEastAsia" w:hAnsiTheme="minorHAnsi" w:cstheme="minorBidi"/>
+          <w:sz w:val="24"/>
+          <w:szCs w:val="24"/>
+        </w:rPr>
+        <w:t>ing</w:t>
+      </w:r>
+      <w:r>
+        <w:rPr>
+          <w:rFonts w:asciiTheme="minorHAnsi" w:eastAsiaTheme="minorEastAsia" w:hAnsiTheme="minorHAnsi" w:cstheme="minorBidi"/>
+          <w:sz w:val="24"/>
+          <w:szCs w:val="24"/>
+        </w:rPr>
+        <w:t xml:space="preserve"> the application on AWS thereby implementing the concept of Infrastructure as a Service. </w:t>
       </w:r>
     </w:p>
     <w:p>
@@ -4056,6 +4110,14 @@
         </w:rPr>
         <w:t xml:space="preserve">One of the major concerns with a distributed system architecture is the performance so that heavy load of requests on the servers do not slow it down. This application is a monitoring application therefore, it </w:t>
       </w:r>
+      <w:r>
+        <w:rPr>
+          <w:rFonts w:asciiTheme="minorHAnsi" w:eastAsiaTheme="minorEastAsia" w:hAnsiTheme="minorHAnsi" w:cstheme="minorBidi"/>
+          <w:sz w:val="24"/>
+          <w:szCs w:val="24"/>
+        </w:rPr>
+        <w:t xml:space="preserve">always </w:t>
+      </w:r>
       <w:proofErr w:type="gramStart"/>
       <w:r>
         <w:rPr>
@@ -4063,7 +4125,7 @@
           <w:sz w:val="24"/>
           <w:szCs w:val="24"/>
         </w:rPr>
-        <w:t>has to be up and running at all times</w:t>
+        <w:t>has to</w:t>
       </w:r>
       <w:proofErr w:type="gramEnd"/>
       <w:r>
@@ -4072,6 +4134,14 @@
           <w:sz w:val="24"/>
           <w:szCs w:val="24"/>
         </w:rPr>
+        <w:t xml:space="preserve"> be up and running </w:t>
+      </w:r>
+      <w:r>
+        <w:rPr>
+          <w:rFonts w:asciiTheme="minorHAnsi" w:eastAsiaTheme="minorEastAsia" w:hAnsiTheme="minorHAnsi" w:cstheme="minorBidi"/>
+          <w:sz w:val="24"/>
+          <w:szCs w:val="24"/>
+        </w:rPr>
         <w:t xml:space="preserve">. Performance will be greatly impacted </w:t>
       </w:r>
       <w:proofErr w:type="gramStart"/>
@@ -4090,7 +4160,23 @@
           <w:sz w:val="24"/>
           <w:szCs w:val="24"/>
         </w:rPr>
-        <w:t xml:space="preserve"> concepts like redis and express.</w:t>
+        <w:t xml:space="preserve"> concepts like redis and</w:t>
+      </w:r>
+      <w:r>
+        <w:rPr>
+          <w:rFonts w:asciiTheme="minorHAnsi" w:eastAsiaTheme="minorEastAsia" w:hAnsiTheme="minorHAnsi" w:cstheme="minorBidi"/>
+          <w:sz w:val="24"/>
+          <w:szCs w:val="24"/>
+        </w:rPr>
+        <w:t xml:space="preserve"> express which handle caching and routing respectively</w:t>
+      </w:r>
+      <w:r>
+        <w:rPr>
+          <w:rFonts w:asciiTheme="minorHAnsi" w:eastAsiaTheme="minorEastAsia" w:hAnsiTheme="minorHAnsi" w:cstheme="minorBidi"/>
+          <w:sz w:val="24"/>
+          <w:szCs w:val="24"/>
+        </w:rPr>
+        <w:t>.</w:t>
       </w:r>
     </w:p>
     <w:p>
@@ -4148,7 +4234,23 @@
           <w:sz w:val="24"/>
           <w:szCs w:val="24"/>
         </w:rPr>
-        <w:t>As an application to help the famers with their everyday chores, it is important that the application is highly available and accessible to the farmers for their use. They must be aware of the existence of this application and the sources from which it can be accessed. One of the major setbacks with the application would be a lack of availability of internet connection and therefore, it becomes important to ensure that no loss in data takes place and the dependency on internet is significantly less. Hence, we focus on building this application with a mesh node architecture.</w:t>
+        <w:t>As an application to help the famers with their everyday chores, it is important that the application is highly available and accessible to the farmers for their use. They must be aware of the existence of this application and the sources from which it can be accessed. One of the major setbacks with the application would be a lack of availability of internet connection and therefore, it becomes important to ensure that no loss in data takes place and the dependency on internet is significantly less. Hence, we focus on building this application with a mesh node architecture</w:t>
+      </w:r>
+      <w:r>
+        <w:rPr>
+          <w:rFonts w:asciiTheme="minorHAnsi" w:eastAsiaTheme="minorEastAsia" w:hAnsiTheme="minorHAnsi" w:cstheme="minorBidi"/>
+          <w:sz w:val="24"/>
+          <w:szCs w:val="24"/>
+        </w:rPr>
+        <w:t xml:space="preserve"> with a temporary database</w:t>
+      </w:r>
+      <w:r>
+        <w:rPr>
+          <w:rFonts w:asciiTheme="minorHAnsi" w:eastAsiaTheme="minorEastAsia" w:hAnsiTheme="minorHAnsi" w:cstheme="minorBidi"/>
+          <w:sz w:val="24"/>
+          <w:szCs w:val="24"/>
+        </w:rPr>
+        <w:t>.</w:t>
       </w:r>
     </w:p>
     <w:p>
@@ -4208,6 +4310,14 @@
         </w:rPr>
         <w:t>Since there is data involved with the application, security of the data also becomes an important factor for consideration. Actor accounts would be password protected and any password that is stored in the database would be parsed through hashing algorithms.</w:t>
       </w:r>
+      <w:r>
+        <w:rPr>
+          <w:rFonts w:asciiTheme="minorHAnsi" w:eastAsiaTheme="minorEastAsia" w:hAnsiTheme="minorHAnsi" w:cstheme="minorBidi"/>
+          <w:sz w:val="24"/>
+          <w:szCs w:val="24"/>
+        </w:rPr>
+        <w:t xml:space="preserve"> Security in the cloud is ensured by using a Firewall to ensure access to only specific ports for different components in the cloud infrastructure.</w:t>
+      </w:r>
     </w:p>
     <w:p>
       <w:pPr>
@@ -4369,7 +4479,7 @@
           <w:sz w:val="24"/>
           <w:szCs w:val="24"/>
         </w:rPr>
-        <w:t xml:space="preserve">The real Smart Agriculture Network will contain from two main parts: </w:t>
+        <w:t xml:space="preserve">The real Smart Agriculture Network will contain two main parts: </w:t>
       </w:r>
     </w:p>
     <w:p>
@@ -4413,45 +4523,87 @@
           <w:sz w:val="24"/>
           <w:szCs w:val="24"/>
         </w:rPr>
-        <w:t>Cloud based software to collect and manage data and equipment</w:t>
-      </w:r>
-    </w:p>
-    <w:p>
-      <w:pPr>
-        <w:jc w:val="both"/>
-        <w:rPr>
-          <w:rFonts w:asciiTheme="minorHAnsi" w:eastAsiaTheme="minorEastAsia" w:hAnsiTheme="minorHAnsi" w:cstheme="minorBidi"/>
-          <w:sz w:val="24"/>
-          <w:szCs w:val="24"/>
-        </w:rPr>
-      </w:pPr>
-    </w:p>
-    <w:p>
-      <w:pPr>
-        <w:jc w:val="both"/>
-        <w:rPr>
-          <w:rFonts w:asciiTheme="minorHAnsi" w:eastAsiaTheme="minorEastAsia" w:hAnsiTheme="minorHAnsi" w:cstheme="minorBidi"/>
-          <w:sz w:val="24"/>
-          <w:szCs w:val="24"/>
-        </w:rPr>
-      </w:pPr>
-    </w:p>
-    <w:p>
-      <w:pPr>
-        <w:jc w:val="both"/>
-        <w:rPr>
-          <w:rFonts w:asciiTheme="minorHAnsi" w:eastAsiaTheme="minorEastAsia" w:hAnsiTheme="minorHAnsi" w:cstheme="minorBidi"/>
-          <w:sz w:val="24"/>
-          <w:szCs w:val="24"/>
-        </w:rPr>
-      </w:pPr>
-      <w:r>
-        <w:rPr>
-          <w:rFonts w:asciiTheme="minorHAnsi" w:eastAsiaTheme="minorEastAsia" w:hAnsiTheme="minorHAnsi" w:cstheme="minorBidi"/>
-          <w:sz w:val="24"/>
-          <w:szCs w:val="24"/>
-        </w:rPr>
-        <w:t>The diagram below shows those two elements:</w:t>
+        <w:t>Cloud based software to collect and mana</w:t>
+      </w:r>
+      <w:r>
+        <w:rPr>
+          <w:rFonts w:asciiTheme="minorHAnsi" w:eastAsiaTheme="minorEastAsia" w:hAnsiTheme="minorHAnsi" w:cstheme="minorBidi"/>
+          <w:sz w:val="24"/>
+          <w:szCs w:val="24"/>
+        </w:rPr>
+        <w:t xml:space="preserve">ge </w:t>
+      </w:r>
+      <w:bookmarkStart w:id="0" w:name="_GoBack"/>
+      <w:bookmarkEnd w:id="0"/>
+      <w:r>
+        <w:rPr>
+          <w:rFonts w:asciiTheme="minorHAnsi" w:eastAsiaTheme="minorEastAsia" w:hAnsiTheme="minorHAnsi" w:cstheme="minorBidi"/>
+          <w:sz w:val="24"/>
+          <w:szCs w:val="24"/>
+        </w:rPr>
+        <w:t xml:space="preserve">sensor </w:t>
+      </w:r>
+      <w:r>
+        <w:rPr>
+          <w:rFonts w:asciiTheme="minorHAnsi" w:eastAsiaTheme="minorEastAsia" w:hAnsiTheme="minorHAnsi" w:cstheme="minorBidi"/>
+          <w:sz w:val="24"/>
+          <w:szCs w:val="24"/>
+        </w:rPr>
+        <w:t>data and equipment</w:t>
+      </w:r>
+    </w:p>
+    <w:p>
+      <w:pPr>
+        <w:jc w:val="both"/>
+        <w:rPr>
+          <w:rFonts w:asciiTheme="minorHAnsi" w:eastAsiaTheme="minorEastAsia" w:hAnsiTheme="minorHAnsi" w:cstheme="minorBidi"/>
+          <w:sz w:val="24"/>
+          <w:szCs w:val="24"/>
+        </w:rPr>
+      </w:pPr>
+    </w:p>
+    <w:p>
+      <w:pPr>
+        <w:jc w:val="both"/>
+        <w:rPr>
+          <w:rFonts w:asciiTheme="minorHAnsi" w:eastAsiaTheme="minorEastAsia" w:hAnsiTheme="minorHAnsi" w:cstheme="minorBidi"/>
+          <w:sz w:val="24"/>
+          <w:szCs w:val="24"/>
+        </w:rPr>
+      </w:pPr>
+    </w:p>
+    <w:p>
+      <w:pPr>
+        <w:jc w:val="both"/>
+        <w:rPr>
+          <w:rFonts w:asciiTheme="minorHAnsi" w:eastAsiaTheme="minorEastAsia" w:hAnsiTheme="minorHAnsi" w:cstheme="minorBidi"/>
+          <w:sz w:val="24"/>
+          <w:szCs w:val="24"/>
+        </w:rPr>
+      </w:pPr>
+      <w:r>
+        <w:rPr>
+          <w:rFonts w:asciiTheme="minorHAnsi" w:eastAsiaTheme="minorEastAsia" w:hAnsiTheme="minorHAnsi" w:cstheme="minorBidi"/>
+          <w:sz w:val="24"/>
+          <w:szCs w:val="24"/>
+        </w:rPr>
+        <w:t>The diagram below shows th</w:t>
+      </w:r>
+      <w:r>
+        <w:rPr>
+          <w:rFonts w:asciiTheme="minorHAnsi" w:eastAsiaTheme="minorEastAsia" w:hAnsiTheme="minorHAnsi" w:cstheme="minorBidi"/>
+          <w:sz w:val="24"/>
+          <w:szCs w:val="24"/>
+        </w:rPr>
+        <w:t>e</w:t>
+      </w:r>
+      <w:r>
+        <w:rPr>
+          <w:rFonts w:asciiTheme="minorHAnsi" w:eastAsiaTheme="minorEastAsia" w:hAnsiTheme="minorHAnsi" w:cstheme="minorBidi"/>
+          <w:sz w:val="24"/>
+          <w:szCs w:val="24"/>
+        </w:rPr>
+        <w:t>se two elements:</w:t>
       </w:r>
     </w:p>
     <w:p>

</xml_diff>